<commit_message>
Solo estoy viendo como funciona el GIT GUI
</commit_message>
<xml_diff>
--- a/Informe Programacion Segura.docx
+++ b/Informe Programacion Segura.docx
@@ -1024,6 +1024,13 @@
           <w:szCs w:val="24"/>
         </w:rPr>
       </w:pPr>
+      <w:r>
+        <w:rPr>
+          <w:sz w:val="24"/>
+          <w:szCs w:val="24"/>
+        </w:rPr>
+        <w:t xml:space="preserve">Aquí va el índice </w:t>
+      </w:r>
     </w:p>
     <w:p>
       <w:pPr>

</xml_diff>

<commit_message>
Esta es la segunda prueba para github
</commit_message>
<xml_diff>
--- a/Informe Programacion Segura.docx
+++ b/Informe Programacion Segura.docx
@@ -378,19 +378,8 @@
                                     <w:szCs w:val="24"/>
                                     <w:lang w:val="es-ES"/>
                                   </w:rPr>
-                                  <w:t xml:space="preserve">Francisca Sepúlveda </w:t>
+                                  <w:t>Francisca Sepúlveda Thomassen</w:t>
                                 </w:r>
-                                <w:proofErr w:type="spellStart"/>
-                                <w:r>
-                                  <w:rPr>
-                                    <w:color w:val="44546A" w:themeColor="text2"/>
-                                    <w:sz w:val="24"/>
-                                    <w:szCs w:val="24"/>
-                                    <w:lang w:val="es-ES"/>
-                                  </w:rPr>
-                                  <w:t>Thomassen</w:t>
-                                </w:r>
-                                <w:proofErr w:type="spellEnd"/>
                               </w:p>
                               <w:p>
                                 <w:pPr>
@@ -402,7 +391,6 @@
                                     <w:lang w:val="es-ES"/>
                                   </w:rPr>
                                 </w:pPr>
-                                <w:proofErr w:type="spellStart"/>
                                 <w:r>
                                   <w:rPr>
                                     <w:color w:val="44546A" w:themeColor="text2"/>
@@ -410,29 +398,8 @@
                                     <w:szCs w:val="24"/>
                                     <w:lang w:val="es-ES"/>
                                   </w:rPr>
-                                  <w:t>Fritzon</w:t>
+                                  <w:t>Fritzon Brignolle</w:t>
                                 </w:r>
-                                <w:proofErr w:type="spellEnd"/>
-                                <w:r>
-                                  <w:rPr>
-                                    <w:color w:val="44546A" w:themeColor="text2"/>
-                                    <w:sz w:val="24"/>
-                                    <w:szCs w:val="24"/>
-                                    <w:lang w:val="es-ES"/>
-                                  </w:rPr>
-                                  <w:t xml:space="preserve"> </w:t>
-                                </w:r>
-                                <w:proofErr w:type="spellStart"/>
-                                <w:r>
-                                  <w:rPr>
-                                    <w:color w:val="44546A" w:themeColor="text2"/>
-                                    <w:sz w:val="24"/>
-                                    <w:szCs w:val="24"/>
-                                    <w:lang w:val="es-ES"/>
-                                  </w:rPr>
-                                  <w:t>Brignolle</w:t>
-                                </w:r>
-                                <w:proofErr w:type="spellEnd"/>
                               </w:p>
                               <w:p>
                                 <w:pPr>
@@ -540,19 +507,8 @@
                               <w:szCs w:val="24"/>
                               <w:lang w:val="es-ES"/>
                             </w:rPr>
-                            <w:t xml:space="preserve">Francisca Sepúlveda </w:t>
+                            <w:t>Francisca Sepúlveda Thomassen</w:t>
                           </w:r>
-                          <w:proofErr w:type="spellStart"/>
-                          <w:r>
-                            <w:rPr>
-                              <w:color w:val="44546A" w:themeColor="text2"/>
-                              <w:sz w:val="24"/>
-                              <w:szCs w:val="24"/>
-                              <w:lang w:val="es-ES"/>
-                            </w:rPr>
-                            <w:t>Thomassen</w:t>
-                          </w:r>
-                          <w:proofErr w:type="spellEnd"/>
                         </w:p>
                         <w:p>
                           <w:pPr>
@@ -564,7 +520,6 @@
                               <w:lang w:val="es-ES"/>
                             </w:rPr>
                           </w:pPr>
-                          <w:proofErr w:type="spellStart"/>
                           <w:r>
                             <w:rPr>
                               <w:color w:val="44546A" w:themeColor="text2"/>
@@ -572,29 +527,8 @@
                               <w:szCs w:val="24"/>
                               <w:lang w:val="es-ES"/>
                             </w:rPr>
-                            <w:t>Fritzon</w:t>
+                            <w:t>Fritzon Brignolle</w:t>
                           </w:r>
-                          <w:proofErr w:type="spellEnd"/>
-                          <w:r>
-                            <w:rPr>
-                              <w:color w:val="44546A" w:themeColor="text2"/>
-                              <w:sz w:val="24"/>
-                              <w:szCs w:val="24"/>
-                              <w:lang w:val="es-ES"/>
-                            </w:rPr>
-                            <w:t xml:space="preserve"> </w:t>
-                          </w:r>
-                          <w:proofErr w:type="spellStart"/>
-                          <w:r>
-                            <w:rPr>
-                              <w:color w:val="44546A" w:themeColor="text2"/>
-                              <w:sz w:val="24"/>
-                              <w:szCs w:val="24"/>
-                              <w:lang w:val="es-ES"/>
-                            </w:rPr>
-                            <w:t>Brignolle</w:t>
-                          </w:r>
-                          <w:proofErr w:type="spellEnd"/>
                         </w:p>
                         <w:p>
                           <w:pPr>
@@ -1029,7 +963,21 @@
           <w:sz w:val="24"/>
           <w:szCs w:val="24"/>
         </w:rPr>
-        <w:t xml:space="preserve">Aquí va el índice </w:t>
+        <w:t>Aquí va el índice</w:t>
+      </w:r>
+      <w:r>
+        <w:rPr>
+          <w:sz w:val="24"/>
+          <w:szCs w:val="24"/>
+        </w:rPr>
+        <w:t xml:space="preserve"> prueba numero 2</w:t>
+      </w:r>
+      <w:r>
+        <w:rPr>
+          <w:sz w:val="24"/>
+          <w:szCs w:val="24"/>
+        </w:rPr>
+        <w:t xml:space="preserve"> </w:t>
       </w:r>
     </w:p>
     <w:p>

</xml_diff>